<commit_message>
Changed error in File
</commit_message>
<xml_diff>
--- a/PROJECT/BC/TINF18C_BC_Team_4_1v1.docx
+++ b/PROJECT/BC/TINF18C_BC_Team_4_1v1.docx
@@ -34,8 +34,6 @@
       <w:r>
         <w:t>Context</w:t>
       </w:r>
-      <w:bookmarkStart w:id="2" w:name="_GoBack"/>
-      <w:bookmarkEnd w:id="2"/>
     </w:p>
     <w:p>
       <w:pPr>
@@ -115,8 +113,8 @@
         <w:pStyle w:val="berschrift2"/>
         <w:jc w:val="both"/>
       </w:pPr>
-      <w:bookmarkStart w:id="3" w:name="_31rr2v6rrl0j" w:colFirst="0" w:colLast="0"/>
-      <w:bookmarkEnd w:id="3"/>
+      <w:bookmarkStart w:id="2" w:name="_31rr2v6rrl0j" w:colFirst="0" w:colLast="0"/>
+      <w:bookmarkEnd w:id="2"/>
       <w:r>
         <w:t>Objectives</w:t>
       </w:r>
@@ -258,8 +256,8 @@
       <w:pPr>
         <w:pStyle w:val="berschrift2"/>
       </w:pPr>
-      <w:bookmarkStart w:id="4" w:name="_w2qok7wjpeyo" w:colFirst="0" w:colLast="0"/>
-      <w:bookmarkEnd w:id="4"/>
+      <w:bookmarkStart w:id="3" w:name="_w2qok7wjpeyo" w:colFirst="0" w:colLast="0"/>
+      <w:bookmarkEnd w:id="3"/>
       <w:r>
         <w:t>Benefits and Impact</w:t>
       </w:r>
@@ -292,8 +290,8 @@
       <w:r>
         <w:t>Everything has to be finished by Mai 15th, 2020. Further details are documented in the customer requirements specification.</w:t>
       </w:r>
-      <w:bookmarkStart w:id="5" w:name="_njkpxcklwked" w:colFirst="0" w:colLast="0"/>
-      <w:bookmarkEnd w:id="5"/>
+      <w:bookmarkStart w:id="4" w:name="_njkpxcklwked" w:colFirst="0" w:colLast="0"/>
+      <w:bookmarkEnd w:id="4"/>
     </w:p>
     <w:p>
       <w:pPr>
@@ -313,8 +311,8 @@
         <w:pStyle w:val="berschrift2"/>
         <w:jc w:val="both"/>
       </w:pPr>
-      <w:bookmarkStart w:id="6" w:name="_p5admu3bct7i" w:colFirst="0" w:colLast="0"/>
-      <w:bookmarkEnd w:id="6"/>
+      <w:bookmarkStart w:id="5" w:name="_p5admu3bct7i" w:colFirst="0" w:colLast="0"/>
+      <w:bookmarkEnd w:id="5"/>
       <w:r>
         <w:t>Monetary Upsides</w:t>
       </w:r>
@@ -332,8 +330,8 @@
         <w:pStyle w:val="berschrift2"/>
         <w:jc w:val="both"/>
       </w:pPr>
-      <w:bookmarkStart w:id="7" w:name="_oua2b7fp1aio" w:colFirst="0" w:colLast="0"/>
-      <w:bookmarkEnd w:id="7"/>
+      <w:bookmarkStart w:id="6" w:name="_oua2b7fp1aio" w:colFirst="0" w:colLast="0"/>
+      <w:bookmarkEnd w:id="6"/>
       <w:r>
         <w:lastRenderedPageBreak/>
         <w:t>Costs</w:t>
@@ -1257,8 +1255,8 @@
         <w:pStyle w:val="berschrift2"/>
         <w:jc w:val="both"/>
       </w:pPr>
-      <w:bookmarkStart w:id="8" w:name="_dvktcd6ceqsp" w:colFirst="0" w:colLast="0"/>
-      <w:bookmarkEnd w:id="8"/>
+      <w:bookmarkStart w:id="7" w:name="_dvktcd6ceqsp" w:colFirst="0" w:colLast="0"/>
+      <w:bookmarkEnd w:id="7"/>
       <w:r>
         <w:t>Summary</w:t>
       </w:r>
@@ -1410,6 +1408,9 @@
               <w:r>
                 <w:t>‬</w:t>
               </w:r>
+              <w:r>
+                <w:t>‬</w:t>
+              </w:r>
             </w:bdo>
           </w:p>
         </w:tc>
@@ -1666,10 +1667,10 @@
         <w:pStyle w:val="berschrift1"/>
         <w:jc w:val="both"/>
       </w:pPr>
-      <w:bookmarkStart w:id="9" w:name="_z4hen7et0sqs" w:colFirst="0" w:colLast="0"/>
-      <w:bookmarkStart w:id="10" w:name="_wtibn8rh32y" w:colFirst="0" w:colLast="0"/>
+      <w:bookmarkStart w:id="8" w:name="_z4hen7et0sqs" w:colFirst="0" w:colLast="0"/>
+      <w:bookmarkStart w:id="9" w:name="_wtibn8rh32y" w:colFirst="0" w:colLast="0"/>
+      <w:bookmarkEnd w:id="8"/>
       <w:bookmarkEnd w:id="9"/>
-      <w:bookmarkEnd w:id="10"/>
       <w:r>
         <w:lastRenderedPageBreak/>
         <w:t>Risk analysis</w:t>
@@ -3140,8 +3141,8 @@
       <w:pPr>
         <w:pStyle w:val="berschrift1"/>
       </w:pPr>
-      <w:bookmarkStart w:id="11" w:name="_o2eumvu9yh8a" w:colFirst="0" w:colLast="0"/>
-      <w:bookmarkEnd w:id="11"/>
+      <w:bookmarkStart w:id="10" w:name="_o2eumvu9yh8a" w:colFirst="0" w:colLast="0"/>
+      <w:bookmarkEnd w:id="10"/>
       <w:r>
         <w:t>Conclusion/Summary</w:t>
       </w:r>
@@ -3182,9 +3183,12 @@
       </w:r>
     </w:p>
     <w:sectPr>
-      <w:headerReference w:type="default" r:id="rId6"/>
-      <w:footerReference w:type="default" r:id="rId7"/>
-      <w:footerReference w:type="first" r:id="rId8"/>
+      <w:headerReference w:type="even" r:id="rId6"/>
+      <w:headerReference w:type="default" r:id="rId7"/>
+      <w:footerReference w:type="even" r:id="rId8"/>
+      <w:footerReference w:type="default" r:id="rId9"/>
+      <w:headerReference w:type="first" r:id="rId10"/>
+      <w:footerReference w:type="first" r:id="rId11"/>
       <w:pgSz w:w="11909" w:h="16834"/>
       <w:pgMar w:top="1440" w:right="1440" w:bottom="1440" w:left="1440" w:header="720" w:footer="720" w:gutter="0"/>
       <w:pgNumType w:start="1"/>
@@ -3220,6 +3224,16 @@
 </file>
 
 <file path=word/footer1.xml><?xml version="1.0" encoding="utf-8"?>
+<w:ftr xmlns:wpc="http://schemas.microsoft.com/office/word/2010/wordprocessingCanvas" xmlns:cx="http://schemas.microsoft.com/office/drawing/2014/chartex" xmlns:cx1="http://schemas.microsoft.com/office/drawing/2015/9/8/chartex" xmlns:cx2="http://schemas.microsoft.com/office/drawing/2015/10/21/chartex" xmlns:cx3="http://schemas.microsoft.com/office/drawing/2016/5/9/chartex" xmlns:cx4="http://schemas.microsoft.com/office/drawing/2016/5/10/chartex" xmlns:cx5="http://schemas.microsoft.com/office/drawing/2016/5/11/chartex" xmlns:cx6="http://schemas.microsoft.com/office/drawing/2016/5/12/chartex" xmlns:cx7="http://schemas.microsoft.com/office/drawing/2016/5/13/chartex" xmlns:cx8="http://schemas.microsoft.com/office/drawing/2016/5/14/chartex" xmlns:mc="http://schemas.openxmlformats.org/markup-compatibility/2006" xmlns:aink="http://schemas.microsoft.com/office/drawing/2016/ink" xmlns:am3d="http://schemas.microsoft.com/office/drawing/2017/model3d" xmlns:o="urn:schemas-microsoft-com:office:office" xmlns:r="http://schemas.openxmlformats.org/officeDocument/2006/relationships" xmlns:m="http://schemas.openxmlformats.org/officeDocument/2006/math" xmlns:v="urn:schemas-microsoft-com:vml" xmlns:wp14="http://schemas.microsoft.com/office/word/2010/wordprocessingDrawing" xmlns:wp="http://schemas.openxmlformats.org/drawingml/2006/wordprocessingDrawing" xmlns:w10="urn:schemas-microsoft-com:office:word" xmlns:w="http://schemas.openxmlformats.org/wordprocessingml/2006/main" xmlns:w14="http://schemas.microsoft.com/office/word/2010/wordml" xmlns:w15="http://schemas.microsoft.com/office/word/2012/wordml" xmlns:w16cid="http://schemas.microsoft.com/office/word/2016/wordml/cid" xmlns:w16se="http://schemas.microsoft.com/office/word/2015/wordml/symex" xmlns:wpg="http://schemas.microsoft.com/office/word/2010/wordprocessingGroup" xmlns:wpi="http://schemas.microsoft.com/office/word/2010/wordprocessingInk" xmlns:wne="http://schemas.microsoft.com/office/word/2006/wordml" xmlns:wps="http://schemas.microsoft.com/office/word/2010/wordprocessingShape" mc:Ignorable="w14 w15 w16se w16cid wp14">
+  <w:p>
+    <w:pPr>
+      <w:pStyle w:val="Fuzeile"/>
+    </w:pPr>
+  </w:p>
+</w:ftr>
+</file>
+
+<file path=word/footer2.xml><?xml version="1.0" encoding="utf-8"?>
 <w:ftr xmlns:wpc="http://schemas.microsoft.com/office/word/2010/wordprocessingCanvas" xmlns:cx="http://schemas.microsoft.com/office/drawing/2014/chartex" xmlns:cx1="http://schemas.microsoft.com/office/drawing/2015/9/8/chartex" xmlns:cx2="http://schemas.microsoft.com/office/drawing/2015/10/21/chartex" xmlns:cx3="http://schemas.microsoft.com/office/drawing/2016/5/9/chartex" xmlns:cx4="http://schemas.microsoft.com/office/drawing/2016/5/10/chartex" xmlns:cx5="http://schemas.microsoft.com/office/drawing/2016/5/11/chartex" xmlns:cx6="http://schemas.microsoft.com/office/drawing/2016/5/12/chartex" xmlns:cx7="http://schemas.microsoft.com/office/drawing/2016/5/13/chartex" xmlns:cx8="http://schemas.microsoft.com/office/drawing/2016/5/14/chartex" xmlns:mc="http://schemas.openxmlformats.org/markup-compatibility/2006" xmlns:aink="http://schemas.microsoft.com/office/drawing/2016/ink" xmlns:am3d="http://schemas.microsoft.com/office/drawing/2017/model3d" xmlns:o="urn:schemas-microsoft-com:office:office" xmlns:r="http://schemas.openxmlformats.org/officeDocument/2006/relationships" xmlns:m="http://schemas.openxmlformats.org/officeDocument/2006/math" xmlns:v="urn:schemas-microsoft-com:vml" xmlns:wp14="http://schemas.microsoft.com/office/word/2010/wordprocessingDrawing" xmlns:wp="http://schemas.openxmlformats.org/drawingml/2006/wordprocessingDrawing" xmlns:w10="urn:schemas-microsoft-com:office:word" xmlns:w="http://schemas.openxmlformats.org/wordprocessingml/2006/main" xmlns:w14="http://schemas.microsoft.com/office/word/2010/wordml" xmlns:w15="http://schemas.microsoft.com/office/word/2012/wordml" xmlns:w16cid="http://schemas.microsoft.com/office/word/2016/wordml/cid" xmlns:w16se="http://schemas.microsoft.com/office/word/2015/wordml/symex" xmlns:wpg="http://schemas.microsoft.com/office/word/2010/wordprocessingGroup" xmlns:wpi="http://schemas.microsoft.com/office/word/2010/wordprocessingInk" xmlns:wne="http://schemas.microsoft.com/office/word/2006/wordml" xmlns:wps="http://schemas.microsoft.com/office/word/2010/wordprocessingShape" mc:Ignorable="w14 w15 w16se w16cid wp14">
   <w:p>
     <w:pPr>
@@ -3265,7 +3279,7 @@
 </w:ftr>
 </file>
 
-<file path=word/footer2.xml><?xml version="1.0" encoding="utf-8"?>
+<file path=word/footer3.xml><?xml version="1.0" encoding="utf-8"?>
 <w:ftr xmlns:wpc="http://schemas.microsoft.com/office/word/2010/wordprocessingCanvas" xmlns:cx="http://schemas.microsoft.com/office/drawing/2014/chartex" xmlns:cx1="http://schemas.microsoft.com/office/drawing/2015/9/8/chartex" xmlns:cx2="http://schemas.microsoft.com/office/drawing/2015/10/21/chartex" xmlns:cx3="http://schemas.microsoft.com/office/drawing/2016/5/9/chartex" xmlns:cx4="http://schemas.microsoft.com/office/drawing/2016/5/10/chartex" xmlns:cx5="http://schemas.microsoft.com/office/drawing/2016/5/11/chartex" xmlns:cx6="http://schemas.microsoft.com/office/drawing/2016/5/12/chartex" xmlns:cx7="http://schemas.microsoft.com/office/drawing/2016/5/13/chartex" xmlns:cx8="http://schemas.microsoft.com/office/drawing/2016/5/14/chartex" xmlns:mc="http://schemas.openxmlformats.org/markup-compatibility/2006" xmlns:aink="http://schemas.microsoft.com/office/drawing/2016/ink" xmlns:am3d="http://schemas.microsoft.com/office/drawing/2017/model3d" xmlns:o="urn:schemas-microsoft-com:office:office" xmlns:r="http://schemas.openxmlformats.org/officeDocument/2006/relationships" xmlns:m="http://schemas.openxmlformats.org/officeDocument/2006/math" xmlns:v="urn:schemas-microsoft-com:vml" xmlns:wp14="http://schemas.microsoft.com/office/word/2010/wordprocessingDrawing" xmlns:wp="http://schemas.openxmlformats.org/drawingml/2006/wordprocessingDrawing" xmlns:w10="urn:schemas-microsoft-com:office:word" xmlns:w="http://schemas.openxmlformats.org/wordprocessingml/2006/main" xmlns:w14="http://schemas.microsoft.com/office/word/2010/wordml" xmlns:w15="http://schemas.microsoft.com/office/word/2012/wordml" xmlns:w16cid="http://schemas.microsoft.com/office/word/2016/wordml/cid" xmlns:w16se="http://schemas.microsoft.com/office/word/2015/wordml/symex" xmlns:wpg="http://schemas.microsoft.com/office/word/2010/wordprocessingGroup" xmlns:wpi="http://schemas.microsoft.com/office/word/2010/wordprocessingInk" xmlns:wne="http://schemas.microsoft.com/office/word/2006/wordml" xmlns:wps="http://schemas.microsoft.com/office/word/2010/wordprocessingShape" mc:Ignorable="w14 w15 w16se w16cid wp14">
   <w:p>
     <w:pPr>
@@ -3325,11 +3339,42 @@
 <w:hdr xmlns:wpc="http://schemas.microsoft.com/office/word/2010/wordprocessingCanvas" xmlns:cx="http://schemas.microsoft.com/office/drawing/2014/chartex" xmlns:cx1="http://schemas.microsoft.com/office/drawing/2015/9/8/chartex" xmlns:cx2="http://schemas.microsoft.com/office/drawing/2015/10/21/chartex" xmlns:cx3="http://schemas.microsoft.com/office/drawing/2016/5/9/chartex" xmlns:cx4="http://schemas.microsoft.com/office/drawing/2016/5/10/chartex" xmlns:cx5="http://schemas.microsoft.com/office/drawing/2016/5/11/chartex" xmlns:cx6="http://schemas.microsoft.com/office/drawing/2016/5/12/chartex" xmlns:cx7="http://schemas.microsoft.com/office/drawing/2016/5/13/chartex" xmlns:cx8="http://schemas.microsoft.com/office/drawing/2016/5/14/chartex" xmlns:mc="http://schemas.openxmlformats.org/markup-compatibility/2006" xmlns:aink="http://schemas.microsoft.com/office/drawing/2016/ink" xmlns:am3d="http://schemas.microsoft.com/office/drawing/2017/model3d" xmlns:o="urn:schemas-microsoft-com:office:office" xmlns:r="http://schemas.openxmlformats.org/officeDocument/2006/relationships" xmlns:m="http://schemas.openxmlformats.org/officeDocument/2006/math" xmlns:v="urn:schemas-microsoft-com:vml" xmlns:wp14="http://schemas.microsoft.com/office/word/2010/wordprocessingDrawing" xmlns:wp="http://schemas.openxmlformats.org/drawingml/2006/wordprocessingDrawing" xmlns:w10="urn:schemas-microsoft-com:office:word" xmlns:w="http://schemas.openxmlformats.org/wordprocessingml/2006/main" xmlns:w14="http://schemas.microsoft.com/office/word/2010/wordml" xmlns:w15="http://schemas.microsoft.com/office/word/2012/wordml" xmlns:w16cid="http://schemas.microsoft.com/office/word/2016/wordml/cid" xmlns:w16se="http://schemas.microsoft.com/office/word/2015/wordml/symex" xmlns:wpg="http://schemas.microsoft.com/office/word/2010/wordprocessingGroup" xmlns:wpi="http://schemas.microsoft.com/office/word/2010/wordprocessingInk" xmlns:wne="http://schemas.microsoft.com/office/word/2006/wordml" xmlns:wps="http://schemas.microsoft.com/office/word/2010/wordprocessingShape" mc:Ignorable="w14 w15 w16se w16cid wp14">
   <w:p>
     <w:pPr>
+      <w:pStyle w:val="Kopfzeile"/>
+    </w:pPr>
+  </w:p>
+</w:hdr>
+</file>
+
+<file path=word/header2.xml><?xml version="1.0" encoding="utf-8"?>
+<w:hdr xmlns:wpc="http://schemas.microsoft.com/office/word/2010/wordprocessingCanvas" xmlns:cx="http://schemas.microsoft.com/office/drawing/2014/chartex" xmlns:cx1="http://schemas.microsoft.com/office/drawing/2015/9/8/chartex" xmlns:cx2="http://schemas.microsoft.com/office/drawing/2015/10/21/chartex" xmlns:cx3="http://schemas.microsoft.com/office/drawing/2016/5/9/chartex" xmlns:cx4="http://schemas.microsoft.com/office/drawing/2016/5/10/chartex" xmlns:cx5="http://schemas.microsoft.com/office/drawing/2016/5/11/chartex" xmlns:cx6="http://schemas.microsoft.com/office/drawing/2016/5/12/chartex" xmlns:cx7="http://schemas.microsoft.com/office/drawing/2016/5/13/chartex" xmlns:cx8="http://schemas.microsoft.com/office/drawing/2016/5/14/chartex" xmlns:mc="http://schemas.openxmlformats.org/markup-compatibility/2006" xmlns:aink="http://schemas.microsoft.com/office/drawing/2016/ink" xmlns:am3d="http://schemas.microsoft.com/office/drawing/2017/model3d" xmlns:o="urn:schemas-microsoft-com:office:office" xmlns:r="http://schemas.openxmlformats.org/officeDocument/2006/relationships" xmlns:m="http://schemas.openxmlformats.org/officeDocument/2006/math" xmlns:v="urn:schemas-microsoft-com:vml" xmlns:wp14="http://schemas.microsoft.com/office/word/2010/wordprocessingDrawing" xmlns:wp="http://schemas.openxmlformats.org/drawingml/2006/wordprocessingDrawing" xmlns:w10="urn:schemas-microsoft-com:office:word" xmlns:w="http://schemas.openxmlformats.org/wordprocessingml/2006/main" xmlns:w14="http://schemas.microsoft.com/office/word/2010/wordml" xmlns:w15="http://schemas.microsoft.com/office/word/2012/wordml" xmlns:w16cid="http://schemas.microsoft.com/office/word/2016/wordml/cid" xmlns:w16se="http://schemas.microsoft.com/office/word/2015/wordml/symex" xmlns:wpg="http://schemas.microsoft.com/office/word/2010/wordprocessingGroup" xmlns:wpi="http://schemas.microsoft.com/office/word/2010/wordprocessingInk" xmlns:wne="http://schemas.microsoft.com/office/word/2006/wordml" xmlns:wps="http://schemas.microsoft.com/office/word/2010/wordprocessingShape" mc:Ignorable="w14 w15 w16se w16cid wp14">
+  <w:p>
+    <w:pPr>
       <w:jc w:val="right"/>
     </w:pPr>
     <w:r>
+      <w:rPr>
+        <w:rStyle w:val="fontstyle01"/>
+      </w:rPr>
+      <w:t>Responsible Person: Joshua Franz,</w:t>
+    </w:r>
+    <w:r>
+      <w:t xml:space="preserve"> </w:t>
+    </w:r>
+    <w:bookmarkStart w:id="11" w:name="_GoBack"/>
+    <w:bookmarkEnd w:id="11"/>
+    <w:r>
       <w:t>10.10.2019</w:t>
     </w:r>
+  </w:p>
+</w:hdr>
+</file>
+
+<file path=word/header3.xml><?xml version="1.0" encoding="utf-8"?>
+<w:hdr xmlns:wpc="http://schemas.microsoft.com/office/word/2010/wordprocessingCanvas" xmlns:cx="http://schemas.microsoft.com/office/drawing/2014/chartex" xmlns:cx1="http://schemas.microsoft.com/office/drawing/2015/9/8/chartex" xmlns:cx2="http://schemas.microsoft.com/office/drawing/2015/10/21/chartex" xmlns:cx3="http://schemas.microsoft.com/office/drawing/2016/5/9/chartex" xmlns:cx4="http://schemas.microsoft.com/office/drawing/2016/5/10/chartex" xmlns:cx5="http://schemas.microsoft.com/office/drawing/2016/5/11/chartex" xmlns:cx6="http://schemas.microsoft.com/office/drawing/2016/5/12/chartex" xmlns:cx7="http://schemas.microsoft.com/office/drawing/2016/5/13/chartex" xmlns:cx8="http://schemas.microsoft.com/office/drawing/2016/5/14/chartex" xmlns:mc="http://schemas.openxmlformats.org/markup-compatibility/2006" xmlns:aink="http://schemas.microsoft.com/office/drawing/2016/ink" xmlns:am3d="http://schemas.microsoft.com/office/drawing/2017/model3d" xmlns:o="urn:schemas-microsoft-com:office:office" xmlns:r="http://schemas.openxmlformats.org/officeDocument/2006/relationships" xmlns:m="http://schemas.openxmlformats.org/officeDocument/2006/math" xmlns:v="urn:schemas-microsoft-com:vml" xmlns:wp14="http://schemas.microsoft.com/office/word/2010/wordprocessingDrawing" xmlns:wp="http://schemas.openxmlformats.org/drawingml/2006/wordprocessingDrawing" xmlns:w10="urn:schemas-microsoft-com:office:word" xmlns:w="http://schemas.openxmlformats.org/wordprocessingml/2006/main" xmlns:w14="http://schemas.microsoft.com/office/word/2010/wordml" xmlns:w15="http://schemas.microsoft.com/office/word/2012/wordml" xmlns:w16cid="http://schemas.microsoft.com/office/word/2016/wordml/cid" xmlns:w16se="http://schemas.microsoft.com/office/word/2015/wordml/symex" xmlns:wpg="http://schemas.microsoft.com/office/word/2010/wordprocessingGroup" xmlns:wpi="http://schemas.microsoft.com/office/word/2010/wordprocessingInk" xmlns:wne="http://schemas.microsoft.com/office/word/2006/wordml" xmlns:wps="http://schemas.microsoft.com/office/word/2010/wordprocessingShape" mc:Ignorable="w14 w15 w16se w16cid wp14">
+  <w:p>
+    <w:pPr>
+      <w:pStyle w:val="Kopfzeile"/>
+    </w:pPr>
   </w:p>
 </w:hdr>
 </file>
@@ -4013,6 +4058,21 @@
     <w:uiPriority w:val="99"/>
     <w:rsid w:val="00FF0FB3"/>
   </w:style>
+  <w:style w:type="character" w:customStyle="1" w:styleId="fontstyle01">
+    <w:name w:val="fontstyle01"/>
+    <w:basedOn w:val="Absatz-Standardschriftart"/>
+    <w:rsid w:val="00242908"/>
+    <w:rPr>
+      <w:rFonts w:ascii="ArialMT" w:hAnsi="ArialMT" w:hint="default"/>
+      <w:b w:val="0"/>
+      <w:bCs w:val="0"/>
+      <w:i w:val="0"/>
+      <w:iCs w:val="0"/>
+      <w:color w:val="000000"/>
+      <w:sz w:val="22"/>
+      <w:szCs w:val="22"/>
+    </w:rPr>
+  </w:style>
 </w:styles>
 </file>
 

</xml_diff>